<commit_message>
Alterando a documentação do projeto
</commit_message>
<xml_diff>
--- a/Tecnologia da Informação/Documentação- Projeto-FLux.docx
+++ b/Tecnologia da Informação/Documentação- Projeto-FLux.docx
@@ -346,8 +346,16 @@
               <w:rPr>
                 <w:color w:val="auto"/>
               </w:rPr>
-              <w:t>Felipe Pinheiro Baamonde</w:t>
+              <w:t xml:space="preserve">Felipe Pinheiro </w:t>
             </w:r>
+            <w:proofErr w:type="spellStart"/>
+            <w:r>
+              <w:rPr>
+                <w:color w:val="auto"/>
+              </w:rPr>
+              <w:t>Baamonde</w:t>
+            </w:r>
+            <w:proofErr w:type="spellEnd"/>
           </w:p>
         </w:tc>
         <w:tc>
@@ -402,11 +410,19 @@
                 <w:color w:val="auto"/>
               </w:rPr>
             </w:pPr>
+            <w:proofErr w:type="gramStart"/>
             <w:r>
               <w:rPr>
                 <w:color w:val="auto"/>
               </w:rPr>
-              <w:t>Gabriel  Nascimento Alves da Silva</w:t>
+              <w:t>Gabriel  Nascimento</w:t>
+            </w:r>
+            <w:proofErr w:type="gramEnd"/>
+            <w:r>
+              <w:rPr>
+                <w:color w:val="auto"/>
+              </w:rPr>
+              <w:t xml:space="preserve"> Alves da Silva</w:t>
             </w:r>
           </w:p>
         </w:tc>
@@ -462,11 +478,19 @@
                 <w:color w:val="auto"/>
               </w:rPr>
             </w:pPr>
+            <w:proofErr w:type="gramStart"/>
             <w:r>
               <w:rPr>
                 <w:color w:val="auto"/>
               </w:rPr>
-              <w:t>Igor  Euclides de Sousa Moura</w:t>
+              <w:t>Igor  Euclides</w:t>
+            </w:r>
+            <w:proofErr w:type="gramEnd"/>
+            <w:r>
+              <w:rPr>
+                <w:color w:val="auto"/>
+              </w:rPr>
+              <w:t xml:space="preserve"> de Sousa Moura</w:t>
             </w:r>
           </w:p>
         </w:tc>
@@ -526,8 +550,30 @@
               <w:rPr>
                 <w:color w:val="auto"/>
               </w:rPr>
-              <w:t>Lucas Oristanio Faes</w:t>
+              <w:t xml:space="preserve">Lucas </w:t>
             </w:r>
+            <w:proofErr w:type="spellStart"/>
+            <w:r>
+              <w:rPr>
+                <w:color w:val="auto"/>
+              </w:rPr>
+              <w:t>Oristanio</w:t>
+            </w:r>
+            <w:proofErr w:type="spellEnd"/>
+            <w:r>
+              <w:rPr>
+                <w:color w:val="auto"/>
+              </w:rPr>
+              <w:t xml:space="preserve"> </w:t>
+            </w:r>
+            <w:proofErr w:type="spellStart"/>
+            <w:r>
+              <w:rPr>
+                <w:color w:val="auto"/>
+              </w:rPr>
+              <w:t>Faes</w:t>
+            </w:r>
+            <w:proofErr w:type="spellEnd"/>
           </w:p>
         </w:tc>
         <w:tc>
@@ -586,7 +632,19 @@
               <w:rPr>
                 <w:color w:val="auto"/>
               </w:rPr>
-              <w:t>Nathan Cavalcante Alves da Silva</w:t>
+              <w:t>Nathan Cavalcante</w:t>
+            </w:r>
+            <w:r>
+              <w:rPr>
+                <w:color w:val="auto"/>
+              </w:rPr>
+              <w:t xml:space="preserve"> </w:t>
+            </w:r>
+            <w:r>
+              <w:rPr>
+                <w:color w:val="auto"/>
+              </w:rPr>
+              <w:t>da Silva</w:t>
             </w:r>
           </w:p>
         </w:tc>
@@ -842,8 +900,9 @@
           <w:sz w:val="24"/>
           <w:szCs w:val="24"/>
         </w:rPr>
-        <w:t>Segundo pesquisas do Grupo Ease</w:t>
-      </w:r>
+        <w:t xml:space="preserve">Segundo pesquisas do Grupo </w:t>
+      </w:r>
+      <w:proofErr w:type="spellStart"/>
       <w:r>
         <w:rPr>
           <w:rFonts w:eastAsia="Simplon Mono" w:cs="Simplon Mono"/>
@@ -851,6 +910,16 @@
           <w:sz w:val="24"/>
           <w:szCs w:val="24"/>
         </w:rPr>
+        <w:t>Ease</w:t>
+      </w:r>
+      <w:proofErr w:type="spellEnd"/>
+      <w:r>
+        <w:rPr>
+          <w:rFonts w:eastAsia="Simplon Mono" w:cs="Simplon Mono"/>
+          <w:color w:val="auto"/>
+          <w:sz w:val="24"/>
+          <w:szCs w:val="24"/>
+        </w:rPr>
         <w:t>,</w:t>
       </w:r>
       <w:r>
@@ -967,7 +1036,25 @@
           <w:sz w:val="24"/>
           <w:szCs w:val="24"/>
         </w:rPr>
-        <w:t>B2B (Business-to-business), ou seja, tanto o shopping quanto as lojas terão vantagens estratégicas especificas para otimização de vendas. Ao compreender os padrões de tráfego, os administradores podem direcionar visitantes para áreas menos movimentadas, melhorando a experiência do cliente e reduzindo o congestionamento. Essa visão detalhada também informa decisões estratégicas, como promoções e alocação de campanhas, impulsionando o desempenho de lojas e otimizando a eficiência operacional</w:t>
+        <w:t>B2B (Business-</w:t>
+      </w:r>
+      <w:proofErr w:type="spellStart"/>
+      <w:r>
+        <w:rPr>
+          <w:color w:val="auto"/>
+          <w:sz w:val="24"/>
+          <w:szCs w:val="24"/>
+        </w:rPr>
+        <w:t>to</w:t>
+      </w:r>
+      <w:proofErr w:type="spellEnd"/>
+      <w:r>
+        <w:rPr>
+          <w:color w:val="auto"/>
+          <w:sz w:val="24"/>
+          <w:szCs w:val="24"/>
+        </w:rPr>
+        <w:t>-business), ou seja, tanto o shopping quanto as lojas terão vantagens estratégicas especificas para otimização de vendas. Ao compreender os padrões de tráfego, os administradores podem direcionar visitantes para áreas menos movimentadas, melhorando a experiência do cliente e reduzindo o congestionamento. Essa visão detalhada também informa decisões estratégicas, como promoções e alocação de campanhas, impulsionando o desempenho de lojas e otimizando a eficiência operacional</w:t>
       </w:r>
       <w:r>
         <w:rPr>
@@ -1676,6 +1763,7 @@
         <w:t xml:space="preserve"> seções: Home, </w:t>
       </w:r>
       <w:bookmarkStart w:id="0" w:name="_Int_JeMNlrQo"/>
+      <w:proofErr w:type="gramStart"/>
       <w:r>
         <w:rPr>
           <w:rFonts w:eastAsia="Calibri"/>
@@ -1713,6 +1801,7 @@
         <w:t>simulador</w:t>
       </w:r>
       <w:bookmarkEnd w:id="0"/>
+      <w:proofErr w:type="gramEnd"/>
       <w:r>
         <w:rPr>
           <w:rFonts w:eastAsia="Calibri"/>
@@ -2014,7 +2103,27 @@
           <w:sz w:val="24"/>
           <w:szCs w:val="24"/>
         </w:rPr>
-        <w:t xml:space="preserve"> (Wifi,</w:t>
+        <w:t xml:space="preserve"> (</w:t>
+      </w:r>
+      <w:proofErr w:type="spellStart"/>
+      <w:r>
+        <w:rPr>
+          <w:rFonts w:eastAsia="Calibri"/>
+          <w:color w:val="auto"/>
+          <w:sz w:val="24"/>
+          <w:szCs w:val="24"/>
+        </w:rPr>
+        <w:t>Wifi</w:t>
+      </w:r>
+      <w:proofErr w:type="spellEnd"/>
+      <w:r>
+        <w:rPr>
+          <w:rFonts w:eastAsia="Calibri"/>
+          <w:color w:val="auto"/>
+          <w:sz w:val="24"/>
+          <w:szCs w:val="24"/>
+        </w:rPr>
+        <w:t>,</w:t>
       </w:r>
       <w:r>
         <w:rPr>
@@ -5612,12 +5721,7 @@
 </file>
 
 <file path=customXml/item2.xml><?xml version="1.0" encoding="utf-8"?>
-<?mso-contentType ?>
-<FormTemplates xmlns="http://schemas.microsoft.com/sharepoint/v3/contenttype/forms">
-  <Display>DocumentLibraryForm</Display>
-  <Edit>DocumentLibraryForm</Edit>
-  <New>DocumentLibraryForm</New>
-</FormTemplates>
+<b:Sources xmlns:b="http://schemas.openxmlformats.org/officeDocument/2006/bibliography" xmlns="http://schemas.openxmlformats.org/officeDocument/2006/bibliography" SelectedStyle="\APASixthEditionOfficeOnline.xsl" StyleName="APA" Version="6"/>
 </file>
 
 <file path=customXml/item3.xml><?xml version="1.0" encoding="utf-8"?>
@@ -5816,7 +5920,12 @@
 </file>
 
 <file path=customXml/item4.xml><?xml version="1.0" encoding="utf-8"?>
-<b:Sources xmlns:b="http://schemas.openxmlformats.org/officeDocument/2006/bibliography" xmlns="http://schemas.openxmlformats.org/officeDocument/2006/bibliography" SelectedStyle="\APASixthEditionOfficeOnline.xsl" StyleName="APA" Version="6"/>
+<?mso-contentType ?>
+<FormTemplates xmlns="http://schemas.microsoft.com/sharepoint/v3/contenttype/forms">
+  <Display>DocumentLibraryForm</Display>
+  <Edit>DocumentLibraryForm</Edit>
+  <New>DocumentLibraryForm</New>
+</FormTemplates>
 </file>
 
 <file path=customXml/itemProps1.xml><?xml version="1.0" encoding="utf-8"?>
@@ -5831,9 +5940,9 @@
 </file>
 
 <file path=customXml/itemProps2.xml><?xml version="1.0" encoding="utf-8"?>
-<ds:datastoreItem xmlns:ds="http://schemas.openxmlformats.org/officeDocument/2006/customXml" ds:itemID="{B52C9AD5-4F18-4494-A12B-C11EA8399E21}">
+<ds:datastoreItem xmlns:ds="http://schemas.openxmlformats.org/officeDocument/2006/customXml" ds:itemID="{43C36E59-8586-4352-8310-158AD4E65655}">
   <ds:schemaRefs>
-    <ds:schemaRef ds:uri="http://schemas.microsoft.com/sharepoint/v3/contenttype/forms"/>
+    <ds:schemaRef ds:uri="http://schemas.openxmlformats.org/officeDocument/2006/bibliography"/>
   </ds:schemaRefs>
 </ds:datastoreItem>
 </file>
@@ -5858,9 +5967,9 @@
 </file>
 
 <file path=customXml/itemProps4.xml><?xml version="1.0" encoding="utf-8"?>
-<ds:datastoreItem xmlns:ds="http://schemas.openxmlformats.org/officeDocument/2006/customXml" ds:itemID="{43C36E59-8586-4352-8310-158AD4E65655}">
+<ds:datastoreItem xmlns:ds="http://schemas.openxmlformats.org/officeDocument/2006/customXml" ds:itemID="{B52C9AD5-4F18-4494-A12B-C11EA8399E21}">
   <ds:schemaRefs>
-    <ds:schemaRef ds:uri="http://schemas.openxmlformats.org/officeDocument/2006/bibliography"/>
+    <ds:schemaRef ds:uri="http://schemas.microsoft.com/sharepoint/v3/contenttype/forms"/>
   </ds:schemaRefs>
 </ds:datastoreItem>
 </file>
</xml_diff>

<commit_message>
Adicionando Diagrama de Solução Técnica a Documentação
</commit_message>
<xml_diff>
--- a/Tecnologia da Informação/Documentação- Projeto-FLux.docx
+++ b/Tecnologia da Informação/Documentação- Projeto-FLux.docx
@@ -410,19 +410,11 @@
                 <w:color w:val="auto"/>
               </w:rPr>
             </w:pPr>
-            <w:proofErr w:type="gramStart"/>
             <w:r>
               <w:rPr>
                 <w:color w:val="auto"/>
               </w:rPr>
-              <w:t>Gabriel  Nascimento</w:t>
-            </w:r>
-            <w:proofErr w:type="gramEnd"/>
-            <w:r>
-              <w:rPr>
-                <w:color w:val="auto"/>
-              </w:rPr>
-              <w:t xml:space="preserve"> Alves da Silva</w:t>
+              <w:t>Gabriel  Nascimento Alves da Silva</w:t>
             </w:r>
           </w:p>
         </w:tc>
@@ -478,19 +470,11 @@
                 <w:color w:val="auto"/>
               </w:rPr>
             </w:pPr>
-            <w:proofErr w:type="gramStart"/>
             <w:r>
               <w:rPr>
                 <w:color w:val="auto"/>
               </w:rPr>
-              <w:t>Igor  Euclides</w:t>
-            </w:r>
-            <w:proofErr w:type="gramEnd"/>
-            <w:r>
-              <w:rPr>
-                <w:color w:val="auto"/>
-              </w:rPr>
-              <w:t xml:space="preserve"> de Sousa Moura</w:t>
+              <w:t>Igor  Euclides de Sousa Moura</w:t>
             </w:r>
           </w:p>
         </w:tc>
@@ -2684,14 +2668,118 @@
     <w:p>
       <w:pPr>
         <w:rPr>
+          <w:b/>
+          <w:bCs/>
+          <w:color w:val="44546A" w:themeColor="text2"/>
+          <w:sz w:val="32"/>
+          <w:szCs w:val="32"/>
+        </w:rPr>
+      </w:pPr>
+      <w:r>
+        <w:rPr>
+          <w:b/>
+          <w:bCs/>
+          <w:color w:val="44546A" w:themeColor="text2"/>
+          <w:sz w:val="32"/>
+          <w:szCs w:val="32"/>
+        </w:rPr>
+        <w:t>Diagrama de Solução</w:t>
+      </w:r>
+      <w:r>
+        <w:rPr>
+          <w:b/>
+          <w:bCs/>
+          <w:color w:val="44546A" w:themeColor="text2"/>
+          <w:sz w:val="32"/>
+          <w:szCs w:val="32"/>
+        </w:rPr>
+        <w:t xml:space="preserve"> Técnica</w:t>
+      </w:r>
+    </w:p>
+    <w:p>
+      <w:pPr>
+        <w:rPr>
+          <w:b/>
+          <w:bCs/>
+          <w:color w:val="44546A" w:themeColor="text2"/>
+          <w:sz w:val="32"/>
+          <w:szCs w:val="32"/>
+        </w:rPr>
+      </w:pPr>
+    </w:p>
+    <w:p>
+      <w:pPr>
+        <w:rPr>
+          <w:b/>
+          <w:bCs/>
+          <w:color w:val="445369"/>
+          <w:sz w:val="32"/>
+          <w:szCs w:val="32"/>
+        </w:rPr>
+      </w:pPr>
+      <w:r>
+        <w:rPr>
+          <w:b/>
+          <w:bCs/>
+          <w:noProof/>
+          <w:color w:val="445369"/>
+          <w:sz w:val="32"/>
+          <w:szCs w:val="32"/>
+        </w:rPr>
+        <w:drawing>
+          <wp:inline distT="0" distB="0" distL="0" distR="0" wp14:anchorId="4F34F57B" wp14:editId="4B67C0B9">
+            <wp:extent cx="6336030" cy="3563620"/>
+            <wp:effectExtent l="0" t="0" r="7620" b="0"/>
+            <wp:docPr id="1891077511" name="Imagem 1" descr="Diagrama, Esquemático&#10;&#10;Descrição gerada automaticamente"/>
+            <wp:cNvGraphicFramePr>
+              <a:graphicFrameLocks xmlns:a="http://schemas.openxmlformats.org/drawingml/2006/main" noChangeAspect="1"/>
+            </wp:cNvGraphicFramePr>
+            <a:graphic xmlns:a="http://schemas.openxmlformats.org/drawingml/2006/main">
+              <a:graphicData uri="http://schemas.openxmlformats.org/drawingml/2006/picture">
+                <pic:pic xmlns:pic="http://schemas.openxmlformats.org/drawingml/2006/picture">
+                  <pic:nvPicPr>
+                    <pic:cNvPr id="1891077511" name="Imagem 1" descr="Diagrama, Esquemático&#10;&#10;Descrição gerada automaticamente"/>
+                    <pic:cNvPicPr/>
+                  </pic:nvPicPr>
+                  <pic:blipFill>
+                    <a:blip r:embed="rId13" cstate="print">
+                      <a:extLst>
+                        <a:ext uri="{28A0092B-C50C-407E-A947-70E740481C1C}">
+                          <a14:useLocalDpi xmlns:a14="http://schemas.microsoft.com/office/drawing/2010/main" val="0"/>
+                        </a:ext>
+                      </a:extLst>
+                    </a:blip>
+                    <a:stretch>
+                      <a:fillRect/>
+                    </a:stretch>
+                  </pic:blipFill>
+                  <pic:spPr>
+                    <a:xfrm>
+                      <a:off x="0" y="0"/>
+                      <a:ext cx="6336030" cy="3563620"/>
+                    </a:xfrm>
+                    <a:prstGeom prst="rect">
+                      <a:avLst/>
+                    </a:prstGeom>
+                  </pic:spPr>
+                </pic:pic>
+              </a:graphicData>
+            </a:graphic>
+          </wp:inline>
+        </w:drawing>
+      </w:r>
+    </w:p>
+    <w:p>
+      <w:pPr>
+        <w:rPr>
           <w:rFonts w:eastAsia="Calibri"/>
         </w:rPr>
       </w:pPr>
     </w:p>
     <w:sectPr>
-      <w:headerReference w:type="even" r:id="rId13"/>
-      <w:headerReference w:type="default" r:id="rId14"/>
-      <w:headerReference w:type="first" r:id="rId15"/>
+      <w:headerReference w:type="even" r:id="rId14"/>
+      <w:headerReference w:type="default" r:id="rId15"/>
+      <w:headerReference w:type="first" r:id="rId16"/>
       <w:pgSz w:w="11906" w:h="16838" w:code="9"/>
       <w:pgMar w:top="964" w:right="964" w:bottom="964" w:left="964" w:header="709" w:footer="709" w:gutter="0"/>
       <w:pgNumType w:start="0"/>
@@ -5721,7 +5809,12 @@
 </file>
 
 <file path=customXml/item2.xml><?xml version="1.0" encoding="utf-8"?>
-<b:Sources xmlns:b="http://schemas.openxmlformats.org/officeDocument/2006/bibliography" xmlns="http://schemas.openxmlformats.org/officeDocument/2006/bibliography" SelectedStyle="\APASixthEditionOfficeOnline.xsl" StyleName="APA" Version="6"/>
+<?mso-contentType ?>
+<FormTemplates xmlns="http://schemas.microsoft.com/sharepoint/v3/contenttype/forms">
+  <Display>DocumentLibraryForm</Display>
+  <Edit>DocumentLibraryForm</Edit>
+  <New>DocumentLibraryForm</New>
+</FormTemplates>
 </file>
 
 <file path=customXml/item3.xml><?xml version="1.0" encoding="utf-8"?>
@@ -5920,12 +6013,7 @@
 </file>
 
 <file path=customXml/item4.xml><?xml version="1.0" encoding="utf-8"?>
-<?mso-contentType ?>
-<FormTemplates xmlns="http://schemas.microsoft.com/sharepoint/v3/contenttype/forms">
-  <Display>DocumentLibraryForm</Display>
-  <Edit>DocumentLibraryForm</Edit>
-  <New>DocumentLibraryForm</New>
-</FormTemplates>
+<b:Sources xmlns:b="http://schemas.openxmlformats.org/officeDocument/2006/bibliography" xmlns="http://schemas.openxmlformats.org/officeDocument/2006/bibliography" SelectedStyle="\APASixthEditionOfficeOnline.xsl" StyleName="APA" Version="6"/>
 </file>
 
 <file path=customXml/itemProps1.xml><?xml version="1.0" encoding="utf-8"?>
@@ -5940,9 +6028,9 @@
 </file>
 
 <file path=customXml/itemProps2.xml><?xml version="1.0" encoding="utf-8"?>
-<ds:datastoreItem xmlns:ds="http://schemas.openxmlformats.org/officeDocument/2006/customXml" ds:itemID="{43C36E59-8586-4352-8310-158AD4E65655}">
+<ds:datastoreItem xmlns:ds="http://schemas.openxmlformats.org/officeDocument/2006/customXml" ds:itemID="{B52C9AD5-4F18-4494-A12B-C11EA8399E21}">
   <ds:schemaRefs>
-    <ds:schemaRef ds:uri="http://schemas.openxmlformats.org/officeDocument/2006/bibliography"/>
+    <ds:schemaRef ds:uri="http://schemas.microsoft.com/sharepoint/v3/contenttype/forms"/>
   </ds:schemaRefs>
 </ds:datastoreItem>
 </file>
@@ -5967,9 +6055,9 @@
 </file>
 
 <file path=customXml/itemProps4.xml><?xml version="1.0" encoding="utf-8"?>
-<ds:datastoreItem xmlns:ds="http://schemas.openxmlformats.org/officeDocument/2006/customXml" ds:itemID="{B52C9AD5-4F18-4494-A12B-C11EA8399E21}">
+<ds:datastoreItem xmlns:ds="http://schemas.openxmlformats.org/officeDocument/2006/customXml" ds:itemID="{43C36E59-8586-4352-8310-158AD4E65655}">
   <ds:schemaRefs>
-    <ds:schemaRef ds:uri="http://schemas.microsoft.com/sharepoint/v3/contenttype/forms"/>
+    <ds:schemaRef ds:uri="http://schemas.openxmlformats.org/officeDocument/2006/bibliography"/>
   </ds:schemaRefs>
 </ds:datastoreItem>
 </file>
</xml_diff>